<commit_message>
< ‘Thesis/Comprehensive Exam/comprehensive_priyanka.pdf’ > ‘Thesis/Comprehensive Exam/References/comprehensive_priyanka.pdf’ / ‘Thesis/Comprehensive Exam/syllabus.docx’
</commit_message>
<xml_diff>
--- a/Thesis/Comprehensive Exam/syllabus.docx
+++ b/Thesis/Comprehensive Exam/syllabus.docx
@@ -225,6 +225,15 @@
         </w:rPr>
         <w:t>.</w:t>
       </w:r>
+      <w:r>
+        <w:rPr>
+          <w:rFonts w:ascii="NimbusSanL-Regu" w:hAnsi="NimbusSanL-Regu" w:cs="NimbusSanL-Regu"/>
+          <w:color w:val="23373B"/>
+          <w:sz w:val="32"/>
+          <w:szCs w:val="20"/>
+        </w:rPr>
+        <w:t xml:space="preserve"> – 1 Jan</w:t>
+      </w:r>
     </w:p>
     <w:p>
       <w:pPr>
@@ -340,6 +349,15 @@
         </w:rPr>
         <w:t>of scanning electron microscopy, imaging modes and detectors.</w:t>
       </w:r>
+      <w:r>
+        <w:rPr>
+          <w:rFonts w:ascii="NimbusSanL-Regu" w:hAnsi="NimbusSanL-Regu" w:cs="NimbusSanL-Regu"/>
+          <w:color w:val="23373B"/>
+          <w:sz w:val="32"/>
+          <w:szCs w:val="20"/>
+        </w:rPr>
+        <w:t xml:space="preserve"> – 10 Jan</w:t>
+      </w:r>
     </w:p>
     <w:p>
       <w:pPr>
@@ -452,6 +470,17 @@
         </w:rPr>
         <w:t xml:space="preserve"> </w:t>
       </w:r>
+      <w:r>
+        <w:rPr>
+          <w:rFonts w:ascii="NimbusSanL-Regu" w:hAnsi="NimbusSanL-Regu" w:cs="NimbusSanL-Regu"/>
+          <w:color w:val="23373B"/>
+          <w:sz w:val="32"/>
+          <w:szCs w:val="20"/>
+        </w:rPr>
+        <w:t>– 27 Jan</w:t>
+      </w:r>
+      <w:bookmarkStart w:id="0" w:name="_GoBack"/>
+      <w:bookmarkEnd w:id="0"/>
     </w:p>
     <w:p>
       <w:pPr>
@@ -567,8 +596,15 @@
         </w:rPr>
         <w:t>.</w:t>
       </w:r>
-      <w:bookmarkStart w:id="0" w:name="_GoBack"/>
-      <w:bookmarkEnd w:id="0"/>
+      <w:r>
+        <w:rPr>
+          <w:rFonts w:ascii="NimbusSanL-Regu" w:hAnsi="NimbusSanL-Regu" w:cs="NimbusSanL-Regu"/>
+          <w:color w:val="23373B"/>
+          <w:sz w:val="32"/>
+          <w:szCs w:val="20"/>
+        </w:rPr>
+        <w:t xml:space="preserve"> – 17 Jan</w:t>
+      </w:r>
     </w:p>
     <w:sectPr>
       <w:pgSz w:w="11906" w:h="16838" w:code="9"/>

</xml_diff>